<commit_message>
First doc commit (hello world) for master
</commit_message>
<xml_diff>
--- a/Thvyagincev/First doc.docx
+++ b/Thvyagincev/First doc.docx
@@ -12,16 +12,16 @@
         <w:rPr>
           <w:lang w:val="en-US"/>
         </w:rPr>
-        <w:t>Firs</w:t>
+        <w:t>First doc</w:t>
       </w:r>
-      <w:bookmarkStart w:id="0" w:name="_GoBack"/>
-      <w:bookmarkEnd w:id="0"/>
       <w:r>
         <w:rPr>
           <w:lang w:val="en-US"/>
         </w:rPr>
-        <w:t>t doc</w:t>
+        <w:t xml:space="preserve"> Hello world!!!</w:t>
       </w:r>
+      <w:bookmarkStart w:id="0" w:name="_GoBack"/>
+      <w:bookmarkEnd w:id="0"/>
     </w:p>
     <w:sectPr>
       <w:pgSz w:w="11906" w:h="16838"/>

</xml_diff>